<commit_message>
One button execution added
Signed-off-by: Levente Eros <eros@tmit.bme.hu>
</commit_message>
<xml_diff>
--- a/org.eclipse.titan.codegenerator/readme.docx
+++ b/org.eclipse.titan.codegenerator/readme.docx
@@ -205,7 +205,13 @@
         <w:t>.</w:t>
       </w:r>
       <w:r>
-        <w:t xml:space="preserve"> To uninstall existing instances of the plugin, go to Help/Installed Software. If it does not help, empty the eclipse/dropins folder. A search for files containing the text „codegenerator” in the workspace/.metadata folder can also help, as this way, you can get the paths on which, other instances of the plugin’s JAR are stored and then remove them by hand.</w:t>
+        <w:t xml:space="preserve"> To uninstall existing instances of the plugin, go to Help/Installed Software</w:t>
+      </w:r>
+      <w:r>
+        <w:t xml:space="preserve"> (here, you should remove the Codegenerator plugin and its install patch as well)</w:t>
+      </w:r>
+      <w:r>
+        <w:t>. If it does not help, empty the eclipse/dropins folder. A search for files containing the text „codegenerator” in the workspace/.metadata folder can also help, as this way, you can get the paths on which, other instances of the plugin’s JAR are stored and then remove them by hand.</w:t>
       </w:r>
     </w:p>
     <w:p>
@@ -310,7 +316,13 @@
         <w:rPr>
           <w:b/>
         </w:rPr>
-        <w:t>Running the generated code</w:t>
+        <w:t xml:space="preserve">Running </w:t>
+      </w:r>
+      <w:r>
+        <w:rPr>
+          <w:b/>
+        </w:rPr>
+        <w:t>TITAN projects</w:t>
       </w:r>
     </w:p>
     <w:p>
@@ -323,7 +335,10 @@
         <w:jc w:val="both"/>
       </w:pPr>
       <w:r>
-        <w:t>Similarly to the above, import the contents of ttcnjava.zip as a project into the workspace.</w:t>
+        <w:t>Open your source TITAN project and open</w:t>
+      </w:r>
+      <w:r>
+        <w:t xml:space="preserve"> one of the TTCN-3 files in it.</w:t>
       </w:r>
     </w:p>
     <w:p>
@@ -336,10 +351,7 @@
         <w:jc w:val="both"/>
       </w:pPr>
       <w:r>
-        <w:t>Open your source TITAN project and open</w:t>
-      </w:r>
-      <w:r>
-        <w:t xml:space="preserve"> one of the TTCN-3 files in it.</w:t>
+        <w:t>Make sure you have a config file with .cfg extension in the src folder of the TITAN project. The config file should only contain the name of the test case to be executed, in the first row.</w:t>
       </w:r>
     </w:p>
     <w:p>
@@ -352,10 +364,7 @@
         <w:jc w:val="both"/>
       </w:pPr>
       <w:r>
-        <w:t xml:space="preserve">Click on the </w:t>
-      </w:r>
-      <w:r>
-        <w:t>coffee cup icon („Generate JAVA code from the TTCN sources”).</w:t>
+        <w:t>If you already have the necessary TP_&lt;port type name&gt;_PT.java test port files (the ones needed for non-internal TTCN-3 port types), make sure that these files are also in the src folder of the TITAN project.</w:t>
       </w:r>
     </w:p>
     <w:p>
@@ -368,7 +377,357 @@
         <w:jc w:val="both"/>
       </w:pPr>
       <w:r>
-        <w:t>Go to the directory you specified as javafile.path, and drag-and-drop the newly generated java files to ttcnjava/src/org.eclipse.titan.javagen on the Package Explorer pane in Eclipse.</w:t>
+        <w:t>You have 3 possibilities:</w:t>
+      </w:r>
+    </w:p>
+    <w:p>
+      <w:pPr>
+        <w:pStyle w:val="ListParagraph"/>
+        <w:numPr>
+          <w:ilvl w:val="1"/>
+          <w:numId w:val="2"/>
+        </w:numPr>
+        <w:jc w:val="both"/>
+      </w:pPr>
+      <w:r>
+        <w:t xml:space="preserve">If you’d like to cross-compile but not run your TITAN project, click on the coffee cup icon without the play sign („Generate JAVA code from the TTCN sources”). As a result, a new Java project is generated into the workspace under the name </w:t>
+      </w:r>
+      <w:r>
+        <w:t>org.eclipse.titan.codegenerator</w:t>
+      </w:r>
+      <w:r>
+        <w:t xml:space="preserve">.output. Its </w:t>
+      </w:r>
+      <w:r>
+        <w:t>org.eclipse.titan.codegenerator</w:t>
+      </w:r>
+      <w:r>
+        <w:t xml:space="preserve">.javagen package contains the files newly generated from the TTCN source, while its </w:t>
+      </w:r>
+      <w:r>
+        <w:t>org.eclipse.titan.codegenerator</w:t>
+      </w:r>
+      <w:r>
+        <w:t xml:space="preserve">.TTCN3JavaAPI package contains the files of the runtime API. Test port skeletons for all non-internal port types are also generated into the </w:t>
+      </w:r>
+      <w:r>
+        <w:t>org.eclipse.titan.codegenerator</w:t>
+      </w:r>
+      <w:r>
+        <w:t xml:space="preserve">.javagen package under the name TP_&lt;port type&gt;_PT.java. Starting off from these, test ports can be implemented. If the </w:t>
+      </w:r>
+      <w:r>
+        <w:lastRenderedPageBreak/>
+        <w:t>compiler finds test port files in the src folder of the TITAN project, the corresponding skeletons will be overwritten with these.</w:t>
+      </w:r>
+    </w:p>
+    <w:p>
+      <w:pPr>
+        <w:pStyle w:val="ListParagraph"/>
+        <w:numPr>
+          <w:ilvl w:val="1"/>
+          <w:numId w:val="2"/>
+        </w:numPr>
+        <w:jc w:val="both"/>
+      </w:pPr>
+      <w:r>
+        <w:t>If you’d like to cross-compile and run your TITAN project o</w:t>
+      </w:r>
+      <w:r>
+        <w:t>n multiple hosts, follow step a. M</w:t>
+      </w:r>
+      <w:r>
+        <w:t xml:space="preserve">ake sure that the completely implemented, necessary test ports are available in the src folder of the TITAN project </w:t>
+      </w:r>
+      <w:r>
+        <w:t xml:space="preserve">in advance, </w:t>
+      </w:r>
+      <w:r>
+        <w:t xml:space="preserve">or </w:t>
+      </w:r>
+      <w:r>
+        <w:t>they are finalized after the cross-compilation, based on the skeletons, before proceeding. Make sure that the generated java project is present on each host. Then, follow the steps below:</w:t>
+      </w:r>
+    </w:p>
+    <w:p>
+      <w:pPr>
+        <w:pStyle w:val="ListParagraph"/>
+        <w:numPr>
+          <w:ilvl w:val="2"/>
+          <w:numId w:val="2"/>
+        </w:numPr>
+        <w:jc w:val="both"/>
+      </w:pPr>
+      <w:r>
+        <w:t xml:space="preserve">Set the number of hosts used for test execution in </w:t>
+      </w:r>
+      <w:r>
+        <w:t>org.eclipse.titan.codegenerator</w:t>
+      </w:r>
+      <w:r>
+        <w:t>.output/org.eclipse.titan.ttcn3java.</w:t>
+      </w:r>
+      <w:r>
+        <w:t>TTCN3JavaAPI/MC.java, as the value of variable HCNUM.</w:t>
+      </w:r>
+    </w:p>
+    <w:p>
+      <w:pPr>
+        <w:pStyle w:val="ListParagraph"/>
+        <w:numPr>
+          <w:ilvl w:val="2"/>
+          <w:numId w:val="2"/>
+        </w:numPr>
+        <w:jc w:val="both"/>
+      </w:pPr>
+      <w:r>
+        <w:t>Set the IP address of the host where the main test component should be started, in the same file, in variable MTCIP.</w:t>
+      </w:r>
+    </w:p>
+    <w:p>
+      <w:pPr>
+        <w:pStyle w:val="ListParagraph"/>
+        <w:numPr>
+          <w:ilvl w:val="2"/>
+          <w:numId w:val="2"/>
+        </w:numPr>
+        <w:jc w:val="both"/>
+      </w:pPr>
+      <w:r>
+        <w:t xml:space="preserve">Set whether you’d like a detailed log or a less detailed one in variable DEBUGMODE, in the same class. You can set it for each host controller in the corresponding </w:t>
+      </w:r>
+      <w:r>
+        <w:t>org.eclipse.titan.codegenerator</w:t>
+      </w:r>
+      <w:r>
+        <w:t>.output/</w:t>
+      </w:r>
+      <w:r>
+        <w:t>org.eclipse.titan.</w:t>
+      </w:r>
+      <w:r>
+        <w:t xml:space="preserve"> </w:t>
+      </w:r>
+      <w:r>
+        <w:t>javagen/HC.java files as well.</w:t>
+      </w:r>
+    </w:p>
+    <w:p>
+      <w:pPr>
+        <w:pStyle w:val="ListParagraph"/>
+        <w:numPr>
+          <w:ilvl w:val="2"/>
+          <w:numId w:val="2"/>
+        </w:numPr>
+        <w:jc w:val="both"/>
+      </w:pPr>
+      <w:r>
+        <w:t xml:space="preserve">Set the output file of the logger in </w:t>
+      </w:r>
+      <w:r>
+        <w:t>org.eclipse.titan.codegenerator</w:t>
+      </w:r>
+      <w:r>
+        <w:t>.output /</w:t>
+      </w:r>
+      <w:r>
+        <w:t>org.eclips</w:t>
+      </w:r>
+      <w:r>
+        <w:t>e.titan.ttcn3java.TTCN3JavaAPI/</w:t>
+      </w:r>
+      <w:r>
+        <w:t>TTCN3Logger.java, line 52.</w:t>
+      </w:r>
+    </w:p>
+    <w:p>
+      <w:pPr>
+        <w:pStyle w:val="ListParagraph"/>
+        <w:numPr>
+          <w:ilvl w:val="2"/>
+          <w:numId w:val="2"/>
+        </w:numPr>
+        <w:jc w:val="both"/>
+      </w:pPr>
+      <w:r>
+        <w:t xml:space="preserve">Right-click </w:t>
+      </w:r>
+      <w:r>
+        <w:t>org.eclipse.titan.codegenerator</w:t>
+      </w:r>
+      <w:r>
+        <w:t>.output/</w:t>
+      </w:r>
+      <w:r>
+        <w:t>org.eclipse.titan.ttcn3java</w:t>
+      </w:r>
+      <w:r>
+        <w:t xml:space="preserve"> </w:t>
+      </w:r>
+      <w:r>
+        <w:t>.TTCN3JavaAPI/MC.java, select Run As, then select Java Application.</w:t>
+      </w:r>
+    </w:p>
+    <w:p>
+      <w:pPr>
+        <w:pStyle w:val="ListParagraph"/>
+        <w:numPr>
+          <w:ilvl w:val="2"/>
+          <w:numId w:val="2"/>
+        </w:numPr>
+        <w:jc w:val="both"/>
+      </w:pPr>
+      <w:r>
+        <w:t xml:space="preserve">Right-click </w:t>
+      </w:r>
+      <w:r>
+        <w:t>org.eclipse.titan.codegenerator</w:t>
+      </w:r>
+      <w:r>
+        <w:t>.output /</w:t>
+      </w:r>
+      <w:r>
+        <w:t>org.eclipse.titan.javagen</w:t>
+      </w:r>
+      <w:r>
+        <w:t xml:space="preserve"> </w:t>
+      </w:r>
+      <w:r>
+        <w:t>/HC.java, select Run As, then select Java Application. Repeat this for each host that is used for test execution. After the last host controller is connected to the main controller, test execution starts automatically.</w:t>
+      </w:r>
+    </w:p>
+    <w:p>
+      <w:pPr>
+        <w:pStyle w:val="ListParagraph"/>
+        <w:numPr>
+          <w:ilvl w:val="2"/>
+          <w:numId w:val="2"/>
+        </w:numPr>
+        <w:jc w:val="both"/>
+      </w:pPr>
+      <w:r>
+        <w:t>If you’d like to set the parameters in</w:t>
+      </w:r>
+      <w:r>
+        <w:t xml:space="preserve"> steps i, ii, iii, and iv </w:t>
+      </w:r>
+      <w:r>
+        <w:t xml:space="preserve">as default, do it </w:t>
+      </w:r>
+      <w:r>
+        <w:t xml:space="preserve">under </w:t>
+      </w:r>
+      <w:r>
+        <w:t>org.eclipse.titan.codegenerator</w:t>
+      </w:r>
+      <w:r>
+        <w:t>/org.eclipse.titan.ttcn3java.</w:t>
+      </w:r>
+      <w:r>
+        <w:t xml:space="preserve"> </w:t>
+      </w:r>
+      <w:r>
+        <w:t>TTCN3JavaAPI</w:t>
+      </w:r>
+      <w:r>
+        <w:t>. I</w:t>
+      </w:r>
+      <w:r>
+        <w:t xml:space="preserve">n this case, it </w:t>
+      </w:r>
+      <w:r>
+        <w:t xml:space="preserve">will </w:t>
+      </w:r>
+      <w:r>
+        <w:t xml:space="preserve">not </w:t>
+      </w:r>
+      <w:r>
+        <w:t xml:space="preserve">be </w:t>
+      </w:r>
+      <w:r>
+        <w:t xml:space="preserve">necessary to </w:t>
+      </w:r>
+      <w:r>
+        <w:t>re-set these parameters</w:t>
+      </w:r>
+      <w:r>
+        <w:t xml:space="preserve"> after each cross-compilation</w:t>
+      </w:r>
+    </w:p>
+    <w:p>
+      <w:pPr>
+        <w:pStyle w:val="ListParagraph"/>
+        <w:numPr>
+          <w:ilvl w:val="1"/>
+          <w:numId w:val="2"/>
+        </w:numPr>
+        <w:jc w:val="both"/>
+      </w:pPr>
+      <w:r>
+        <w:t>If you’d like to cross-compile and run your TITAN project</w:t>
+      </w:r>
+      <w:r>
+        <w:t xml:space="preserve"> right away</w:t>
+      </w:r>
+      <w:r>
+        <w:t>,</w:t>
+      </w:r>
+      <w:r>
+        <w:t xml:space="preserve"> optionally change the </w:t>
+      </w:r>
+      <w:r>
+        <w:t>parameters</w:t>
+      </w:r>
+      <w:r>
+        <w:t xml:space="preserve"> according to</w:t>
+      </w:r>
+      <w:r>
+        <w:t xml:space="preserve"> step b/vii, then</w:t>
+      </w:r>
+      <w:r>
+        <w:t xml:space="preserve"> c</w:t>
+      </w:r>
+      <w:r>
+        <w:t xml:space="preserve">lick on the </w:t>
+      </w:r>
+      <w:r>
+        <w:t xml:space="preserve">coffee cup icon </w:t>
+      </w:r>
+      <w:r>
+        <w:t xml:space="preserve">with the play sign </w:t>
+      </w:r>
+      <w:r>
+        <w:t>(„Generate JAVA code from the TTCN sources</w:t>
+      </w:r>
+      <w:r>
+        <w:t xml:space="preserve"> and run</w:t>
+      </w:r>
+      <w:r>
+        <w:t>”).</w:t>
+      </w:r>
+      <w:r>
+        <w:t xml:space="preserve"> Note that in this case, you must have all the necessary </w:t>
+      </w:r>
+      <w:r>
+        <w:t xml:space="preserve">(completely implemented) </w:t>
+      </w:r>
+      <w:r>
+        <w:t xml:space="preserve">test port files in the </w:t>
+      </w:r>
+      <w:r>
+        <w:t xml:space="preserve">src </w:t>
+      </w:r>
+      <w:r>
+        <w:t xml:space="preserve">folder </w:t>
+      </w:r>
+      <w:r>
+        <w:t>of your TITAN project.</w:t>
+      </w:r>
+      <w:r>
+        <w:t xml:space="preserve"> Also note, that this feature is only available currently, when running the TITAN project on a single host.</w:t>
+      </w:r>
+      <w:r>
+        <w:t xml:space="preserve"> Of course, single-host execution can be performed according to step b, too.</w:t>
       </w:r>
     </w:p>
     <w:p>
@@ -381,128 +740,6 @@
         <w:jc w:val="both"/>
       </w:pPr>
       <w:r>
-        <w:t>Set the number of hosts used for test execution in ttcnjava/org.eclipse.titan.ttcn3java. TTCN3JavaAPI/MC.java</w:t>
-      </w:r>
-      <w:r>
-        <w:t>, as the value of variable HCNUM</w:t>
-      </w:r>
-      <w:r>
-        <w:t>.</w:t>
-      </w:r>
-    </w:p>
-    <w:p>
-      <w:pPr>
-        <w:pStyle w:val="ListParagraph"/>
-        <w:numPr>
-          <w:ilvl w:val="0"/>
-          <w:numId w:val="2"/>
-        </w:numPr>
-        <w:jc w:val="both"/>
-      </w:pPr>
-      <w:r>
-        <w:t xml:space="preserve">Set the IP address of the host where the main test component should be started, in </w:t>
-      </w:r>
-      <w:r>
-        <w:t>the same file</w:t>
-      </w:r>
-      <w:r>
-        <w:t>, variable MTCIP.</w:t>
-      </w:r>
-    </w:p>
-    <w:p>
-      <w:pPr>
-        <w:pStyle w:val="ListParagraph"/>
-        <w:numPr>
-          <w:ilvl w:val="0"/>
-          <w:numId w:val="2"/>
-        </w:numPr>
-        <w:jc w:val="both"/>
-      </w:pPr>
-      <w:r>
-        <w:t>Set whether you’d like a detailed log or a less detailed one in variable DEBUGMODE</w:t>
-      </w:r>
-      <w:r>
-        <w:t>, in the same class</w:t>
-      </w:r>
-      <w:r>
-        <w:t>.</w:t>
-      </w:r>
-      <w:r>
-        <w:t xml:space="preserve"> You can set it for each host controller in the corresponding ttcnjava/org.eclipse.titan.javagen/HC.java files as well.</w:t>
-      </w:r>
-    </w:p>
-    <w:p>
-      <w:pPr>
-        <w:pStyle w:val="ListParagraph"/>
-        <w:numPr>
-          <w:ilvl w:val="0"/>
-          <w:numId w:val="2"/>
-        </w:numPr>
-        <w:jc w:val="both"/>
-      </w:pPr>
-      <w:r>
-        <w:t xml:space="preserve">Set the output file of the logger in </w:t>
-      </w:r>
-      <w:r>
-        <w:t>ttcnjava/org.eclipse.titan.ttcn3java.TTCN3JavaAPI/ TTCN3Logger.java, line 52.</w:t>
-      </w:r>
-    </w:p>
-    <w:p>
-      <w:pPr>
-        <w:pStyle w:val="ListParagraph"/>
-        <w:numPr>
-          <w:ilvl w:val="0"/>
-          <w:numId w:val="2"/>
-        </w:numPr>
-        <w:jc w:val="both"/>
-      </w:pPr>
-      <w:r>
-        <w:t>Build the newly created Java project, if necessary.</w:t>
-      </w:r>
-    </w:p>
-    <w:p>
-      <w:pPr>
-        <w:pStyle w:val="ListParagraph"/>
-        <w:numPr>
-          <w:ilvl w:val="0"/>
-          <w:numId w:val="2"/>
-        </w:numPr>
-        <w:jc w:val="both"/>
-      </w:pPr>
-      <w:r>
-        <w:t>Right-click ttcnjava/org.eclipse.titan.ttcn3java.TTCN3JavaAPI/MC.java, select Run As, then select Java Application.</w:t>
-      </w:r>
-    </w:p>
-    <w:p>
-      <w:pPr>
-        <w:pStyle w:val="ListParagraph"/>
-        <w:numPr>
-          <w:ilvl w:val="0"/>
-          <w:numId w:val="2"/>
-        </w:numPr>
-        <w:jc w:val="both"/>
-      </w:pPr>
-      <w:r>
-        <w:lastRenderedPageBreak/>
-        <w:t>Right-click ttcnjava/org.eclipse.titan.javagen/HC.java, select Run As, then select Java Application.</w:t>
-      </w:r>
-      <w:r>
-        <w:t xml:space="preserve"> Repeat this for each host that is used for test execution.</w:t>
-      </w:r>
-      <w:r>
-        <w:t xml:space="preserve"> After the last host controller is connected to the main controller, test execution starts automatically.</w:t>
-      </w:r>
-    </w:p>
-    <w:p>
-      <w:pPr>
-        <w:pStyle w:val="ListParagraph"/>
-        <w:numPr>
-          <w:ilvl w:val="0"/>
-          <w:numId w:val="2"/>
-        </w:numPr>
-        <w:jc w:val="both"/>
-      </w:pPr>
-      <w:r>
         <w:t xml:space="preserve">To see the results of the </w:t>
       </w:r>
       <w:r>
@@ -535,7 +772,10 @@
         <w:t xml:space="preserve"> of TTCN-3 </w:t>
       </w:r>
       <w:r>
-        <w:t>modules are not processed. Instead, the name of the test case to be executed should be explicitely specified in ttcnjava/org.eclipse.titan.ttcn3java.TTCN3JavaAPI/MC.java.</w:t>
+        <w:t xml:space="preserve">modules are not processed. Instead, the name of the test case to be executed should be explicitely specified in </w:t>
+      </w:r>
+      <w:r>
+        <w:t>the above mentioned config file, in the source project.</w:t>
       </w:r>
     </w:p>
     <w:sectPr>
@@ -572,7 +812,7 @@
         <w:ind w:left="1440" w:hanging="360"/>
       </w:pPr>
     </w:lvl>
-    <w:lvl w:ilvl="2" w:tplc="040E001B" w:tentative="1">
+    <w:lvl w:ilvl="2" w:tplc="040E001B">
       <w:start w:val="1"/>
       <w:numFmt w:val="lowerRoman"/>
       <w:lvlText w:val="%3."/>

</xml_diff>